<commit_message>
Foi alterado os documentos e excluidos dois arquivos.
</commit_message>
<xml_diff>
--- a/Relatório.docx
+++ b/Relatório.docx
@@ -3,26 +3,41 @@
 <w:document xmlns:wpc="http://schemas.microsoft.com/office/word/2010/wordprocessingCanvas" xmlns:cx="http://schemas.microsoft.com/office/drawing/2014/chartex" xmlns:cx1="http://schemas.microsoft.com/office/drawing/2015/9/8/chartex" xmlns:cx2="http://schemas.microsoft.com/office/drawing/2015/10/21/chartex" xmlns:cx3="http://schemas.microsoft.com/office/drawing/2016/5/9/chartex" xmlns:cx4="http://schemas.microsoft.com/office/drawing/2016/5/10/chartex" xmlns:cx5="http://schemas.microsoft.com/office/drawing/2016/5/11/chartex" xmlns:cx6="http://schemas.microsoft.com/office/drawing/2016/5/12/chartex" xmlns:cx7="http://schemas.microsoft.com/office/drawing/2016/5/13/chartex" xmlns:cx8="http://schemas.microsoft.com/office/drawing/2016/5/14/chartex" xmlns:mc="http://schemas.openxmlformats.org/markup-compatibility/2006" xmlns:aink="http://schemas.microsoft.com/office/drawing/2016/ink" xmlns:am3d="http://schemas.microsoft.com/office/drawing/2017/model3d" xmlns:o="urn:schemas-microsoft-com:office:office" xmlns:r="http://schemas.openxmlformats.org/officeDocument/2006/relationships" xmlns:m="http://schemas.openxmlformats.org/officeDocument/2006/math" xmlns:v="urn:schemas-microsoft-com:vml" xmlns:wp14="http://schemas.microsoft.com/office/word/2010/wordprocessingDrawing" xmlns:wp="http://schemas.openxmlformats.org/drawingml/2006/wordprocessingDrawing" xmlns:w10="urn:schemas-microsoft-com:office:word" xmlns:w="http://schemas.openxmlformats.org/wordprocessingml/2006/main" xmlns:w14="http://schemas.microsoft.com/office/word/2010/wordml" xmlns:w15="http://schemas.microsoft.com/office/word/2012/wordml" xmlns:w16cid="http://schemas.microsoft.com/office/word/2016/wordml/cid" xmlns:w16se="http://schemas.microsoft.com/office/word/2015/wordml/symex" xmlns:wpg="http://schemas.microsoft.com/office/word/2010/wordprocessingGroup" xmlns:wpi="http://schemas.microsoft.com/office/word/2010/wordprocessingInk" xmlns:wne="http://schemas.microsoft.com/office/word/2006/wordml" xmlns:wps="http://schemas.microsoft.com/office/word/2010/wordprocessingShape" mc:Ignorable="w14 w15 w16se w16cid wp14">
   <w:body>
     <w:p>
+      <w:pPr>
+        <w:spacing w:line="240" w:lineRule="auto"/>
+      </w:pPr>
       <w:r>
         <w:t xml:space="preserve">Relatório até o momento: </w:t>
       </w:r>
     </w:p>
-    <w:p/>
-    <w:p>
+    <w:p>
+      <w:pPr>
+        <w:spacing w:line="240" w:lineRule="auto"/>
+      </w:pPr>
+    </w:p>
+    <w:p>
+      <w:pPr>
+        <w:spacing w:line="240" w:lineRule="auto"/>
+      </w:pPr>
       <w:r>
         <w:t xml:space="preserve">14:30 - Foi criado um repositório no github.com e já subiu a primeira parte da </w:t>
       </w:r>
-      <w:proofErr w:type="spellStart"/>
-      <w:r>
-        <w:t>historia</w:t>
-      </w:r>
-      <w:proofErr w:type="spellEnd"/>
+      <w:r>
+        <w:t>história</w:t>
+      </w:r>
       <w:r>
         <w:t xml:space="preserve">. </w:t>
       </w:r>
     </w:p>
-    <w:p/>
-    <w:p>
+    <w:p>
+      <w:pPr>
+        <w:spacing w:line="240" w:lineRule="auto"/>
+      </w:pPr>
+    </w:p>
+    <w:p>
+      <w:pPr>
+        <w:spacing w:line="240" w:lineRule="auto"/>
+      </w:pPr>
       <w:r>
         <w:t xml:space="preserve">14:42 - Primeiro foi permitido o acesso para conseguirmos modificar o mesmo arquivo </w:t>
       </w:r>
@@ -32,203 +47,315 @@
       </w:r>
       <w:proofErr w:type="spellEnd"/>
       <w:r>
-        <w:t xml:space="preserve"> que foi nomeado como RPGhitorias.txt ,</w:t>
-      </w:r>
-    </w:p>
-    <w:p>
+        <w:t xml:space="preserve"> que foi nomeado como </w:t>
+      </w:r>
+      <w:r>
+        <w:t>RPGhitorias.txt,</w:t>
+      </w:r>
+    </w:p>
+    <w:p>
+      <w:pPr>
+        <w:spacing w:line="240" w:lineRule="auto"/>
+      </w:pPr>
       <w:r>
         <w:t xml:space="preserve">e assim estão sendo feitas as </w:t>
       </w:r>
       <w:r>
         <w:t>modificações</w:t>
+      </w:r>
+      <w:r>
+        <w:t xml:space="preserve"> e também subindo qualquer tipo de atualização, estamos usando comandos </w:t>
+      </w:r>
+      <w:proofErr w:type="spellStart"/>
+      <w:r>
+        <w:t>basicos</w:t>
+      </w:r>
+      <w:proofErr w:type="spellEnd"/>
+      <w:r>
+        <w:t xml:space="preserve"> como, </w:t>
+      </w:r>
+    </w:p>
+    <w:p>
+      <w:pPr>
+        <w:spacing w:line="240" w:lineRule="auto"/>
+      </w:pPr>
+      <w:r>
+        <w:t xml:space="preserve">vim, </w:t>
+      </w:r>
+      <w:proofErr w:type="spellStart"/>
+      <w:r>
+        <w:t>git</w:t>
+      </w:r>
+      <w:proofErr w:type="spellEnd"/>
+      <w:r>
+        <w:t xml:space="preserve"> status, </w:t>
+      </w:r>
+      <w:proofErr w:type="spellStart"/>
+      <w:r>
+        <w:t>git</w:t>
+      </w:r>
+      <w:proofErr w:type="spellEnd"/>
+      <w:r>
+        <w:t xml:space="preserve"> </w:t>
+      </w:r>
+      <w:proofErr w:type="spellStart"/>
+      <w:r>
+        <w:t>pull</w:t>
+      </w:r>
+      <w:proofErr w:type="spellEnd"/>
+      <w:r>
+        <w:t xml:space="preserve">, </w:t>
+      </w:r>
+      <w:proofErr w:type="spellStart"/>
+      <w:r>
+        <w:t>git</w:t>
+      </w:r>
+      <w:proofErr w:type="spellEnd"/>
+      <w:r>
+        <w:t xml:space="preserve"> </w:t>
+      </w:r>
+      <w:proofErr w:type="spellStart"/>
+      <w:proofErr w:type="gramStart"/>
+      <w:r>
+        <w:t>add</w:t>
+      </w:r>
+      <w:proofErr w:type="spellEnd"/>
+      <w:r>
+        <w:t xml:space="preserve"> .</w:t>
+      </w:r>
+      <w:proofErr w:type="gramEnd"/>
+      <w:r>
+        <w:t xml:space="preserve">, </w:t>
+      </w:r>
+      <w:proofErr w:type="spellStart"/>
+      <w:r>
+        <w:t>git</w:t>
+      </w:r>
+      <w:proofErr w:type="spellEnd"/>
+      <w:r>
+        <w:t xml:space="preserve"> </w:t>
+      </w:r>
+      <w:proofErr w:type="spellStart"/>
+      <w:r>
+        <w:t>commit</w:t>
+      </w:r>
+      <w:proofErr w:type="spellEnd"/>
+      <w:r>
+        <w:t xml:space="preserve"> e </w:t>
+      </w:r>
+      <w:proofErr w:type="spellStart"/>
+      <w:r>
+        <w:t>git</w:t>
+      </w:r>
+      <w:proofErr w:type="spellEnd"/>
+      <w:r>
+        <w:t xml:space="preserve"> </w:t>
+      </w:r>
+      <w:proofErr w:type="spellStart"/>
+      <w:r>
+        <w:t>push</w:t>
+      </w:r>
+      <w:proofErr w:type="spellEnd"/>
+      <w:r>
+        <w:t xml:space="preserve">, esse é o relatório até o momento.  </w:t>
+      </w:r>
+    </w:p>
+    <w:p>
+      <w:pPr>
+        <w:spacing w:line="240" w:lineRule="auto"/>
+      </w:pPr>
+      <w:r>
+        <w:t xml:space="preserve">Em seguida foi acrescentado a segunda </w:t>
+      </w:r>
+      <w:r>
+        <w:t>história</w:t>
+      </w:r>
+      <w:r>
+        <w:t xml:space="preserve"> sobre o curandeiro.</w:t>
+      </w:r>
+    </w:p>
+    <w:p>
+      <w:pPr>
+        <w:spacing w:line="240" w:lineRule="auto"/>
+      </w:pPr>
+    </w:p>
+    <w:p>
+      <w:pPr>
+        <w:spacing w:line="240" w:lineRule="auto"/>
+      </w:pPr>
+      <w:r>
+        <w:t xml:space="preserve">15:00 - Conflito com atualização com o </w:t>
+      </w:r>
+      <w:r>
+        <w:t>Vaz.</w:t>
+      </w:r>
+      <w:r>
+        <w:t xml:space="preserve"> Ele estava fazendo atualização do </w:t>
+      </w:r>
+      <w:proofErr w:type="spellStart"/>
+      <w:r>
+        <w:t>git</w:t>
+      </w:r>
+      <w:proofErr w:type="spellEnd"/>
+      <w:r>
+        <w:t xml:space="preserve"> e fazendo o clone quando eu ''Lucas Santos'' estava fazendo </w:t>
+      </w:r>
+    </w:p>
+    <w:p>
+      <w:pPr>
+        <w:spacing w:line="240" w:lineRule="auto"/>
+      </w:pPr>
+      <w:r>
+        <w:t>uma atualização também, logo os dois subiram na mesma hora e teve um conflito, com tudo esperei ele subir logo depois fiz a atualização usando e subindo minha versão em seguida.</w:t>
+      </w:r>
+    </w:p>
+    <w:p>
+      <w:pPr>
+        <w:spacing w:line="240" w:lineRule="auto"/>
+      </w:pPr>
+    </w:p>
+    <w:p>
+      <w:pPr>
+        <w:spacing w:line="240" w:lineRule="auto"/>
+      </w:pPr>
+      <w:r>
+        <w:t xml:space="preserve">Nome: Wellington </w:t>
+      </w:r>
+    </w:p>
+    <w:p>
+      <w:pPr>
+        <w:spacing w:line="240" w:lineRule="auto"/>
+      </w:pPr>
+      <w:r>
+        <w:t xml:space="preserve">04/04/2022 15:42 </w:t>
+      </w:r>
+    </w:p>
+    <w:p>
+      <w:pPr>
+        <w:spacing w:line="240" w:lineRule="auto"/>
+      </w:pPr>
+      <w:r>
+        <w:t xml:space="preserve">Foi adicionado mais um conteúdo no arquivo de </w:t>
+      </w:r>
+      <w:proofErr w:type="spellStart"/>
+      <w:r>
+        <w:t>historiaconfirp</w:t>
+      </w:r>
+      <w:proofErr w:type="spellEnd"/>
+      <w:r>
+        <w:t>, uma história de um monge guerreiro e adicionado a imagem do meu personagem.</w:t>
+      </w:r>
+    </w:p>
+    <w:p>
+      <w:pPr>
+        <w:spacing w:line="240" w:lineRule="auto"/>
+      </w:pPr>
+    </w:p>
+    <w:p>
+      <w:pPr>
+        <w:spacing w:line="240" w:lineRule="auto"/>
+      </w:pPr>
+      <w:r>
+        <w:t>Nome:</w:t>
+      </w:r>
+      <w:r>
+        <w:t xml:space="preserve"> Lucas Santos</w:t>
+      </w:r>
+    </w:p>
+    <w:p>
+      <w:pPr>
+        <w:spacing w:line="240" w:lineRule="auto"/>
+      </w:pPr>
+      <w:r>
+        <w:t xml:space="preserve">04/04/2022 16:34 </w:t>
+      </w:r>
+    </w:p>
+    <w:p>
+      <w:pPr>
+        <w:spacing w:line="240" w:lineRule="auto"/>
+      </w:pPr>
+      <w:r>
+        <w:t xml:space="preserve">Foi adicionado a </w:t>
+      </w:r>
+      <w:r>
+        <w:t>história</w:t>
+      </w:r>
+      <w:r>
+        <w:t xml:space="preserve"> de </w:t>
+      </w:r>
+      <w:proofErr w:type="spellStart"/>
+      <w:r>
+        <w:t>Anduin</w:t>
+      </w:r>
+      <w:proofErr w:type="spellEnd"/>
+      <w:r>
+        <w:t xml:space="preserve"> com a imagem em </w:t>
+      </w:r>
+      <w:proofErr w:type="spellStart"/>
+      <w:r>
+        <w:t>word</w:t>
+      </w:r>
+      <w:proofErr w:type="spellEnd"/>
+      <w:r>
+        <w:t>.</w:t>
+      </w:r>
+    </w:p>
+    <w:p>
+      <w:pPr>
+        <w:spacing w:line="240" w:lineRule="auto"/>
+      </w:pPr>
+    </w:p>
+    <w:p>
+      <w:pPr>
+        <w:spacing w:line="240" w:lineRule="auto"/>
+      </w:pPr>
+      <w:r>
+        <w:t>Nome: Wellington</w:t>
+      </w:r>
+    </w:p>
+    <w:p>
+      <w:pPr>
+        <w:spacing w:line="240" w:lineRule="auto"/>
+      </w:pPr>
+      <w:r>
+        <w:t>04/04/2022 16:58</w:t>
+      </w:r>
+    </w:p>
+    <w:p>
+      <w:pPr>
+        <w:spacing w:line="240" w:lineRule="auto"/>
+      </w:pPr>
+      <w:r>
+        <w:t>Foi alterado o documento .</w:t>
+      </w:r>
+      <w:proofErr w:type="spellStart"/>
+      <w:r>
+        <w:t>docx</w:t>
+      </w:r>
+      <w:proofErr w:type="spellEnd"/>
+      <w:r>
+        <w:t xml:space="preserve"> e foi excluído os dois arquivos do repositório.</w:t>
+      </w:r>
+    </w:p>
+    <w:p>
+      <w:pPr>
+        <w:spacing w:line="240" w:lineRule="auto"/>
+      </w:pPr>
+      <w:r>
+        <w:t xml:space="preserve">E foi criando um novo documento de </w:t>
+      </w:r>
+      <w:proofErr w:type="spellStart"/>
+      <w:r>
+        <w:t>word</w:t>
+      </w:r>
+      <w:proofErr w:type="spellEnd"/>
+      <w:r>
+        <w:t xml:space="preserve"> com a história dos personagens e suas imagens.</w:t>
       </w:r>
       <w:bookmarkStart w:id="0" w:name="_GoBack"/>
       <w:bookmarkEnd w:id="0"/>
-      <w:r>
-        <w:t xml:space="preserve"> e também subindo qualquer tipo de atualização, estamos usando comandos </w:t>
-      </w:r>
-      <w:proofErr w:type="spellStart"/>
-      <w:r>
-        <w:t>basicos</w:t>
-      </w:r>
-      <w:proofErr w:type="spellEnd"/>
-      <w:r>
-        <w:t xml:space="preserve"> como, </w:t>
-      </w:r>
-    </w:p>
-    <w:p>
-      <w:r>
-        <w:t xml:space="preserve">vim, </w:t>
-      </w:r>
-      <w:proofErr w:type="spellStart"/>
-      <w:r>
-        <w:t>git</w:t>
-      </w:r>
-      <w:proofErr w:type="spellEnd"/>
-      <w:r>
-        <w:t xml:space="preserve"> status, </w:t>
-      </w:r>
-      <w:proofErr w:type="spellStart"/>
-      <w:r>
-        <w:t>git</w:t>
-      </w:r>
-      <w:proofErr w:type="spellEnd"/>
-      <w:r>
-        <w:t xml:space="preserve"> </w:t>
-      </w:r>
-      <w:proofErr w:type="spellStart"/>
-      <w:r>
-        <w:t>pull</w:t>
-      </w:r>
-      <w:proofErr w:type="spellEnd"/>
-      <w:r>
-        <w:t xml:space="preserve">, </w:t>
-      </w:r>
-      <w:proofErr w:type="spellStart"/>
-      <w:r>
-        <w:t>git</w:t>
-      </w:r>
-      <w:proofErr w:type="spellEnd"/>
-      <w:r>
-        <w:t xml:space="preserve"> </w:t>
-      </w:r>
-      <w:proofErr w:type="spellStart"/>
-      <w:r>
-        <w:t>add</w:t>
-      </w:r>
-      <w:proofErr w:type="spellEnd"/>
-      <w:r>
-        <w:t xml:space="preserve"> ., </w:t>
-      </w:r>
-      <w:proofErr w:type="spellStart"/>
-      <w:r>
-        <w:t>git</w:t>
-      </w:r>
-      <w:proofErr w:type="spellEnd"/>
-      <w:r>
-        <w:t xml:space="preserve"> </w:t>
-      </w:r>
-      <w:proofErr w:type="spellStart"/>
-      <w:r>
-        <w:t>commit</w:t>
-      </w:r>
-      <w:proofErr w:type="spellEnd"/>
-      <w:r>
-        <w:t xml:space="preserve"> e </w:t>
-      </w:r>
-      <w:proofErr w:type="spellStart"/>
-      <w:r>
-        <w:t>git</w:t>
-      </w:r>
-      <w:proofErr w:type="spellEnd"/>
-      <w:r>
-        <w:t xml:space="preserve"> </w:t>
-      </w:r>
-      <w:proofErr w:type="spellStart"/>
-      <w:r>
-        <w:t>push</w:t>
-      </w:r>
-      <w:proofErr w:type="spellEnd"/>
-      <w:r>
-        <w:t xml:space="preserve">, esse é o relatório até o momento.  </w:t>
-      </w:r>
-    </w:p>
-    <w:p>
-      <w:r>
-        <w:t xml:space="preserve">Em seguida foi acrescentado a segunda </w:t>
-      </w:r>
-      <w:proofErr w:type="spellStart"/>
-      <w:r>
-        <w:t>historia</w:t>
-      </w:r>
-      <w:proofErr w:type="spellEnd"/>
-      <w:r>
-        <w:t xml:space="preserve"> sobre o curandeiro.</w:t>
-      </w:r>
     </w:p>
     <w:p/>
-    <w:p>
-      <w:r>
-        <w:t xml:space="preserve">15:00 - Conflito com atualização com o Vaz.. Ele estava fazendo atualização do </w:t>
-      </w:r>
-      <w:proofErr w:type="spellStart"/>
-      <w:r>
-        <w:t>git</w:t>
-      </w:r>
-      <w:proofErr w:type="spellEnd"/>
-      <w:r>
-        <w:t xml:space="preserve"> e fazendo o clone quando eu ''Lucas Santos'' estava fazendo </w:t>
-      </w:r>
-    </w:p>
-    <w:p>
-      <w:r>
-        <w:t>uma atualização também, logo os dois subiram na mesma hora e teve um conflito, com tudo esperei ele subir logo depois fiz a atualização usando e subindo minha versão em seguida.</w:t>
-      </w:r>
-    </w:p>
-    <w:p/>
-    <w:p>
-      <w:r>
-        <w:t xml:space="preserve">Nome: Wellington </w:t>
-      </w:r>
-    </w:p>
-    <w:p>
-      <w:r>
-        <w:t xml:space="preserve">04/04/2022 15:42 </w:t>
-      </w:r>
-    </w:p>
-    <w:p>
-      <w:r>
-        <w:t xml:space="preserve">Foi adicionado mais um conteúdo no arquivo de </w:t>
-      </w:r>
-      <w:proofErr w:type="spellStart"/>
-      <w:r>
-        <w:t>historiaconfirp</w:t>
-      </w:r>
-      <w:proofErr w:type="spellEnd"/>
-      <w:r>
-        <w:t>, uma história de um monge guerreiro e adicionado a imagem do meu personagem.</w:t>
-      </w:r>
-    </w:p>
-    <w:p/>
-    <w:p>
-      <w:r>
-        <w:t>Nome : Lucas Santos</w:t>
-      </w:r>
-    </w:p>
-    <w:p>
-      <w:r>
-        <w:t xml:space="preserve">04/04/2022 16:34 </w:t>
-      </w:r>
-    </w:p>
-    <w:p>
-      <w:r>
-        <w:t xml:space="preserve">Foi adicionado a </w:t>
-      </w:r>
-      <w:proofErr w:type="spellStart"/>
-      <w:r>
-        <w:t>historia</w:t>
-      </w:r>
-      <w:proofErr w:type="spellEnd"/>
-      <w:r>
-        <w:t xml:space="preserve"> de </w:t>
-      </w:r>
-      <w:proofErr w:type="spellStart"/>
-      <w:r>
-        <w:t>Anduin</w:t>
-      </w:r>
-      <w:proofErr w:type="spellEnd"/>
-      <w:r>
-        <w:t xml:space="preserve"> com a imagem em </w:t>
-      </w:r>
-      <w:proofErr w:type="spellStart"/>
-      <w:r>
-        <w:t>word</w:t>
-      </w:r>
-      <w:proofErr w:type="spellEnd"/>
-      <w:r>
-        <w:t>.</w:t>
-      </w:r>
-    </w:p>
     <w:sectPr>
       <w:pgSz w:w="11906" w:h="16838"/>
       <w:pgMar w:top="1417" w:right="1701" w:bottom="1417" w:left="1701" w:header="708" w:footer="708" w:gutter="0"/>

</xml_diff>